<commit_message>
add pathogen as a submodule
</commit_message>
<xml_diff>
--- a/pandoc/templates/reference.docx
+++ b/pandoc/templates/reference.docx
@@ -3,18 +3,24 @@
 <w:document xmlns:wpc="http://schemas.microsoft.com/office/word/2010/wordprocessingCanvas" xmlns:mo="http://schemas.microsoft.com/office/mac/office/2008/main" xmlns:mc="http://schemas.openxmlformats.org/markup-compatibility/2006" xmlns:mv="urn:schemas-microsoft-com:mac:vml" xmlns:o="urn:schemas-microsoft-com:office:office" xmlns:r="http://schemas.openxmlformats.org/officeDocument/2006/relationships" xmlns:m="http://schemas.openxmlformats.org/officeDocument/2006/math" xmlns:v="urn:schemas-microsoft-com:vml" xmlns:wp14="http://schemas.microsoft.com/office/word/2010/wordprocessingDrawing" xmlns:wp="http://schemas.openxmlformats.org/drawingml/2006/wordprocessingDrawing" xmlns:w10="urn:schemas-microsoft-com:office:word" xmlns:w="http://schemas.openxmlformats.org/wordprocessingml/2006/main" xmlns:w14="http://schemas.microsoft.com/office/word/2010/wordml" xmlns:wpg="http://schemas.microsoft.com/office/word/2010/wordprocessingGroup" xmlns:wpi="http://schemas.microsoft.com/office/word/2010/wordprocessingInk" xmlns:wne="http://schemas.microsoft.com/office/word/2006/wordml" xmlns:wps="http://schemas.microsoft.com/office/word/2010/wordprocessingShape" mc:Ignorable="w14 wp14">
   <w:body>
     <w:p>
+      <w:pPr>
+        <w:pStyle w:val="Heading1"/>
+      </w:pPr>
+      <w:bookmarkStart w:id="0" w:name="_GoBack"/>
+      <w:bookmarkEnd w:id="0"/>
       <w:r>
         <w:t>Criminal Defense Lawyering and Client Dignity</w:t>
       </w:r>
     </w:p>
     <w:p>
       <w:r>
-        <w:t>Another purported justification for a criminal defense exception is that CDLs are uniquely situated to protect their clients’ dignitary interests. Simon is skeptical that this is true in any way that may be sufficient to justify aggr</w:t>
-      </w:r>
-      <w:bookmarkStart w:id="0" w:name="_GoBack"/>
-      <w:bookmarkEnd w:id="0"/>
-      <w:r>
-        <w:t>essive lawyering.</w:t>
+        <w:t>Another purported justification for a criminal defense exception is that CDLs are uniquely situated to protect their clients’ dignitary interests. Simon is skeptical that this is true in any way that may be sufficient to justify aggressive lawyering.</w:t>
+      </w:r>
+      <w:r>
+        <w:rPr>
+          <w:rStyle w:val="FootnoteReference"/>
+        </w:rPr>
+        <w:footnoteReference w:id="1"/>
       </w:r>
     </w:p>
     <w:p>
@@ -40,11 +46,11 @@
       </w:r>
       <w:proofErr w:type="spellEnd"/>
       <w:r>
-        <w:t xml:space="preserve"> initio; 2) legislators who create new procedural safeguards for individuals accused of crime, some of which may also grant important entitlements; 3) judges who have the power to ensure that these rules have teeth; and, perhaps most puzzlingly, 4) prosecution and law enforcement who uphold dignity to the extent that they abide by the rules placed on them. Simon does not explicitly state that the power to protect the dignity of criminal defendants vests in these </w:t>
+        <w:t xml:space="preserve"> initio; 2) legislators who create new procedural safeguards for individuals accused of crime, some of which may also grant important entitlements; 3) judges who have the power to ensure that these rules have </w:t>
       </w:r>
       <w:r>
         <w:lastRenderedPageBreak/>
-        <w:t>places, but such a view is implicit in his identification of dignity with the creation of rights and their exercise.</w:t>
+        <w:t>teeth; and, perhaps most puzzlingly, 4) prosecution and law enforcement who uphold dignity to the extent that they abide by the rules placed on them. Simon does not explicitly state that the power to protect the dignity of criminal defendants vests in these places, but such a view is implicit in his identification of dignity with the creation of rights and their exercise.</w:t>
       </w:r>
     </w:p>
     <w:p>
@@ -64,11 +70,11 @@
     </w:p>
     <w:p>
       <w:r>
-        <w:t xml:space="preserve">Dignity is the status of a person predicated on the fact that she is recognised as having the ability to control and regulate her actions in accordance with her own apprehension of norms and reasons that apply to her; it assumes she is capable of giving and entitled to give an account of herself (and of the way in which she is regulating her actions and organising her life), an account that others are to pay attention to; and it means finally that she has the wherewithal to demand that her agency and her presence </w:t>
+        <w:t xml:space="preserve">Dignity is the status of a person predicated on the fact that she is recognised as having the ability to control and regulate her actions in accordance with her own apprehension of norms and reasons that apply to her; it assumes she is capable of giving </w:t>
       </w:r>
       <w:r>
         <w:lastRenderedPageBreak/>
-        <w:t>among us as a human being be taken seriously and accommodated in the lives of others, in others’ attitudes and actions towards her, and in social life generally.</w:t>
+        <w:t>and entitled to give an account of herself (and of the way in which she is regulating her actions and organising her life), an account that others are to pay attention to; and it means finally that she has the wherewithal to demand that her agency and her presence among us as a human being be taken seriously and accommodated in the lives of others, in others’ attitudes and actions towards her, and in social life generally.</w:t>
       </w:r>
     </w:p>
     <w:p>
@@ -88,7 +94,11 @@
     </w:p>
     <w:p>
       <w:r>
-        <w:t xml:space="preserve">Consider the privilege against self-incrimination. If a criminal suspect incriminates herself as a result of state coercion, the state may not use her statement against her in court. The test of whether an incriminating statement is admissible is whether “the behavior of the State’s law enforcement officials was such as to overbear petitioner’s will to resist and bring about confessions not freely self-determined.” </w:t>
+        <w:t xml:space="preserve">Consider the privilege against self-incrimination. If a criminal suspect incriminates herself as a result of state coercion, the state may not use her statement against her in court. The test of whether an incriminating statement is admissible is whether “the behavior of the State’s law enforcement officials was such as to overbear </w:t>
+      </w:r>
+      <w:r>
+        <w:lastRenderedPageBreak/>
+        <w:t xml:space="preserve">petitioner’s will to resist and bring about confessions not freely self-determined.” </w:t>
       </w:r>
       <w:proofErr w:type="gramStart"/>
       <w:r>
@@ -102,11 +112,7 @@
       </w:r>
       <w:proofErr w:type="gramEnd"/>
       <w:r>
-        <w:t xml:space="preserve"> When a suspect-defendant’s will is overborne to the point where her choices are not her own, it infringes in important ways of every </w:t>
-      </w:r>
-      <w:r>
-        <w:lastRenderedPageBreak/>
-        <w:t>aspect of her dignity. If dignity requires individuals to be able to express themselves in the manner of their choosing, it must an affront to that dignity to force</w:t>
+        <w:t xml:space="preserve"> When a suspect-defendant’s will is overborne to the point where her choices are not her own, it infringes in important ways of every aspect of her dignity. If dignity requires individuals to be able to express themselves in the manner of their choosing, it must an affront to that dignity to force</w:t>
       </w:r>
     </w:p>
     <w:p>
@@ -143,11 +149,11 @@
     </w:p>
     <w:p>
       <w:r>
-        <w:t xml:space="preserve">The clear connection between dignity and the privilege against self-incrimination shows how criminal defense lawyers can protect the former by vigorously defending the latter. In the ideal scenario, a CDL will be able to intervene on a client’s behalf before a statement is coerced. In this case, the attorney clearly protects the clients’ dignity by keeping her out of the scenario in which her capacity for self-determination and hence dignity, will be infringed. However, in the scenario where the attorney is not able to prevent the dignitary harm, she may nonetheless be able to remedy it later by getting the incriminatory statement suppressed and thereby mitigating the harm the state visited on </w:t>
+        <w:t xml:space="preserve">The clear connection between dignity and the privilege against self-incrimination shows how criminal defense lawyers can protect the former by vigorously defending the latter. In the ideal scenario, a CDL will be able to intervene on a client’s behalf before a statement is coerced. In this case, the attorney clearly protects the clients’ dignity by keeping her out of the scenario in which her capacity for self-determination and hence </w:t>
       </w:r>
       <w:r>
         <w:lastRenderedPageBreak/>
-        <w:t>the suspect-cum-defendant. (Of course, there may be additional good that comes from this if suppressing evidence deters future misconduct by law enforcement, but as this does not do anything for the client du jour, it is irrelevant to the question of whether CDLs protect client dignity).</w:t>
+        <w:t>dignity, will be infringed. However, in the scenario where the attorney is not able to prevent the dignitary harm, she may nonetheless be able to remedy it later by getting the incriminatory statement suppressed and thereby mitigating the harm the state visited on the suspect-cum-defendant. (Of course, there may be additional good that comes from this if suppressing evidence deters future misconduct by law enforcement, but as this does not do anything for the client du jour, it is irrelevant to the question of whether CDLs protect client dignity).</w:t>
       </w:r>
     </w:p>
     <w:p>
@@ -186,11 +192,11 @@
     </w:p>
     <w:p>
       <w:r>
-        <w:t xml:space="preserve">However, the opportunity to speak means very little if the court and other parties are committed at the outset to the idea that the speaker is lying. Luban, quoting Alan Donagan, maintains that, “no matter how untrustworthy somebody may have proved to be in the past, one fails to respect his or her dignity as a human being if on any serious matter one refuses even provisionally to treat his or her testimony about it as being in good faith.” Unfortunately, the belief that individuals accused of crimes will say anything to escape responsibility (or punishment) is deeply ingrained in most prosecutors. Conversations around the negotiating table frequently involve exchanges in which defense counsel presents the client’s version of events only to have the assistant district </w:t>
+        <w:t xml:space="preserve">However, the opportunity to speak means very little if the court and other parties are committed at the outset to the idea that the speaker is lying. Luban, quoting Alan Donagan, maintains that, “no matter how untrustworthy somebody may have proved to be in the past, one fails to respect his or her dignity as a human being if on any serious matter one refuses even provisionally to treat his or her testimony about it as being in good faith.” Unfortunately, the belief that individuals accused of crimes will say anything </w:t>
       </w:r>
       <w:r>
         <w:lastRenderedPageBreak/>
-        <w:t>attorney look at her as if she were the greenest naif and ask “…and you believe her?” In such cases, Luban would suggest that counsel defends their clients’ dignity by insisting that prosecutors at least provisionally listen to their stories as if they were given in good faith.</w:t>
+        <w:t>to escape responsibility (or punishment) is deeply ingrained in most prosecutors. Conversations around the negotiating table frequently involve exchanges in which defense counsel presents the client’s version of events only to have the assistant district attorney look at her as if she were the greenest naif and ask “…and you believe her?” In such cases, Luban would suggest that counsel defends their clients’ dignity by insisting that prosecutors at least provisionally listen to their stories as if they were given in good faith.</w:t>
       </w:r>
     </w:p>
     <w:sectPr>
@@ -200,6 +206,345 @@
     </w:sectPr>
   </w:body>
 </w:document>
+</file>
+
+<file path=word/endnotes.xml><?xml version="1.0" encoding="utf-8"?>
+<w:endnotes xmlns:wpc="http://schemas.microsoft.com/office/word/2010/wordprocessingCanvas" xmlns:mo="http://schemas.microsoft.com/office/mac/office/2008/main" xmlns:mc="http://schemas.openxmlformats.org/markup-compatibility/2006" xmlns:mv="urn:schemas-microsoft-com:mac:vml" xmlns:o="urn:schemas-microsoft-com:office:office" xmlns:r="http://schemas.openxmlformats.org/officeDocument/2006/relationships" xmlns:m="http://schemas.openxmlformats.org/officeDocument/2006/math" xmlns:v="urn:schemas-microsoft-com:vml" xmlns:wp14="http://schemas.microsoft.com/office/word/2010/wordprocessingDrawing" xmlns:wp="http://schemas.openxmlformats.org/drawingml/2006/wordprocessingDrawing" xmlns:w10="urn:schemas-microsoft-com:office:word" xmlns:w="http://schemas.openxmlformats.org/wordprocessingml/2006/main" xmlns:w14="http://schemas.microsoft.com/office/word/2010/wordml" xmlns:wpg="http://schemas.microsoft.com/office/word/2010/wordprocessingGroup" xmlns:wpi="http://schemas.microsoft.com/office/word/2010/wordprocessingInk" xmlns:wne="http://schemas.microsoft.com/office/word/2006/wordml" xmlns:wps="http://schemas.microsoft.com/office/word/2010/wordprocessingShape" mc:Ignorable="w14 wp14">
+  <w:endnote w:type="separator" w:id="-1">
+    <w:p>
+      <w:pPr>
+        <w:spacing w:before="0" w:after="0" w:line="240" w:lineRule="auto"/>
+      </w:pPr>
+      <w:r>
+        <w:separator/>
+      </w:r>
+    </w:p>
+  </w:endnote>
+  <w:endnote w:type="continuationSeparator" w:id="0">
+    <w:p>
+      <w:pPr>
+        <w:spacing w:before="0" w:after="0" w:line="240" w:lineRule="auto"/>
+      </w:pPr>
+      <w:r>
+        <w:continuationSeparator/>
+      </w:r>
+    </w:p>
+  </w:endnote>
+</w:endnotes>
+</file>
+
+<file path=word/footnotes.xml><?xml version="1.0" encoding="utf-8"?>
+<w:footnotes xmlns:wpc="http://schemas.microsoft.com/office/word/2010/wordprocessingCanvas" xmlns:mo="http://schemas.microsoft.com/office/mac/office/2008/main" xmlns:mc="http://schemas.openxmlformats.org/markup-compatibility/2006" xmlns:mv="urn:schemas-microsoft-com:mac:vml" xmlns:o="urn:schemas-microsoft-com:office:office" xmlns:r="http://schemas.openxmlformats.org/officeDocument/2006/relationships" xmlns:m="http://schemas.openxmlformats.org/officeDocument/2006/math" xmlns:v="urn:schemas-microsoft-com:vml" xmlns:wp14="http://schemas.microsoft.com/office/word/2010/wordprocessingDrawing" xmlns:wp="http://schemas.openxmlformats.org/drawingml/2006/wordprocessingDrawing" xmlns:w10="urn:schemas-microsoft-com:office:word" xmlns:w="http://schemas.openxmlformats.org/wordprocessingml/2006/main" xmlns:w14="http://schemas.microsoft.com/office/word/2010/wordml" xmlns:wpg="http://schemas.microsoft.com/office/word/2010/wordprocessingGroup" xmlns:wpi="http://schemas.microsoft.com/office/word/2010/wordprocessingInk" xmlns:wne="http://schemas.microsoft.com/office/word/2006/wordml" xmlns:wps="http://schemas.microsoft.com/office/word/2010/wordprocessingShape" mc:Ignorable="w14 wp14">
+  <w:footnote w:type="separator" w:id="-1">
+    <w:p>
+      <w:pPr>
+        <w:spacing w:before="0" w:after="0" w:line="240" w:lineRule="auto"/>
+      </w:pPr>
+      <w:r>
+        <w:separator/>
+      </w:r>
+    </w:p>
+  </w:footnote>
+  <w:footnote w:type="continuationSeparator" w:id="0">
+    <w:p>
+      <w:pPr>
+        <w:spacing w:before="0" w:after="0" w:line="240" w:lineRule="auto"/>
+      </w:pPr>
+      <w:r>
+        <w:continuationSeparator/>
+      </w:r>
+    </w:p>
+  </w:footnote>
+  <w:footnote w:id="1">
+    <w:p>
+      <w:pPr>
+        <w:pStyle w:val="FootnoteText"/>
+      </w:pPr>
+      <w:r>
+        <w:rPr>
+          <w:rStyle w:val="FootnoteReference"/>
+        </w:rPr>
+        <w:footnoteRef/>
+      </w:r>
+      <w:r>
+        <w:t xml:space="preserve"> </w:t>
+      </w:r>
+      <w:proofErr w:type="spellStart"/>
+      <w:r>
+        <w:t>Lorem</w:t>
+      </w:r>
+      <w:proofErr w:type="spellEnd"/>
+      <w:r>
+        <w:t xml:space="preserve"> </w:t>
+      </w:r>
+      <w:proofErr w:type="spellStart"/>
+      <w:r>
+        <w:t>ipsum</w:t>
+      </w:r>
+      <w:proofErr w:type="spellEnd"/>
+      <w:r>
+        <w:t xml:space="preserve"> </w:t>
+      </w:r>
+      <w:proofErr w:type="gramStart"/>
+      <w:r>
+        <w:t>dolor sit</w:t>
+      </w:r>
+      <w:proofErr w:type="gramEnd"/>
+      <w:r>
+        <w:t xml:space="preserve"> </w:t>
+      </w:r>
+      <w:proofErr w:type="spellStart"/>
+      <w:r>
+        <w:t>amet</w:t>
+      </w:r>
+      <w:proofErr w:type="spellEnd"/>
+      <w:r>
+        <w:t xml:space="preserve">, </w:t>
+      </w:r>
+      <w:proofErr w:type="spellStart"/>
+      <w:r>
+        <w:t>consectetur</w:t>
+      </w:r>
+      <w:proofErr w:type="spellEnd"/>
+      <w:r>
+        <w:t xml:space="preserve"> </w:t>
+      </w:r>
+      <w:proofErr w:type="spellStart"/>
+      <w:r>
+        <w:t>adipiscing</w:t>
+      </w:r>
+      <w:proofErr w:type="spellEnd"/>
+      <w:r>
+        <w:t xml:space="preserve"> </w:t>
+      </w:r>
+      <w:proofErr w:type="spellStart"/>
+      <w:r>
+        <w:t>elit</w:t>
+      </w:r>
+      <w:proofErr w:type="spellEnd"/>
+      <w:r>
+        <w:t xml:space="preserve">. </w:t>
+      </w:r>
+      <w:proofErr w:type="spellStart"/>
+      <w:proofErr w:type="gramStart"/>
+      <w:r>
+        <w:t>Morbi</w:t>
+      </w:r>
+      <w:proofErr w:type="spellEnd"/>
+      <w:r>
+        <w:t xml:space="preserve"> </w:t>
+      </w:r>
+      <w:proofErr w:type="spellStart"/>
+      <w:r>
+        <w:t>fringilla</w:t>
+      </w:r>
+      <w:proofErr w:type="spellEnd"/>
+      <w:r>
+        <w:t xml:space="preserve"> </w:t>
+      </w:r>
+      <w:proofErr w:type="spellStart"/>
+      <w:r>
+        <w:t>ornare</w:t>
+      </w:r>
+      <w:proofErr w:type="spellEnd"/>
+      <w:r>
+        <w:t xml:space="preserve"> </w:t>
+      </w:r>
+      <w:proofErr w:type="spellStart"/>
+      <w:r>
+        <w:t>urna</w:t>
+      </w:r>
+      <w:proofErr w:type="spellEnd"/>
+      <w:r>
+        <w:t xml:space="preserve">, </w:t>
+      </w:r>
+      <w:proofErr w:type="spellStart"/>
+      <w:r>
+        <w:t>aliquam</w:t>
+      </w:r>
+      <w:proofErr w:type="spellEnd"/>
+      <w:r>
+        <w:t xml:space="preserve"> </w:t>
+      </w:r>
+      <w:proofErr w:type="spellStart"/>
+      <w:r>
+        <w:t>gravida</w:t>
+      </w:r>
+      <w:proofErr w:type="spellEnd"/>
+      <w:r>
+        <w:t xml:space="preserve"> quam tempus vitae.</w:t>
+      </w:r>
+      <w:proofErr w:type="gramEnd"/>
+      <w:r>
+        <w:t xml:space="preserve"> </w:t>
+      </w:r>
+      <w:proofErr w:type="spellStart"/>
+      <w:r>
+        <w:t>Proin</w:t>
+      </w:r>
+      <w:proofErr w:type="spellEnd"/>
+      <w:r>
+        <w:t xml:space="preserve"> </w:t>
+      </w:r>
+      <w:proofErr w:type="spellStart"/>
+      <w:r>
+        <w:t>ut</w:t>
+      </w:r>
+      <w:proofErr w:type="spellEnd"/>
+      <w:r>
+        <w:t xml:space="preserve"> </w:t>
+      </w:r>
+      <w:proofErr w:type="spellStart"/>
+      <w:r>
+        <w:t>metus</w:t>
+      </w:r>
+      <w:proofErr w:type="spellEnd"/>
+      <w:r>
+        <w:t xml:space="preserve"> </w:t>
+      </w:r>
+      <w:proofErr w:type="spellStart"/>
+      <w:r>
+        <w:t>egestas</w:t>
+      </w:r>
+      <w:proofErr w:type="spellEnd"/>
+      <w:r>
+        <w:t xml:space="preserve">, </w:t>
+      </w:r>
+      <w:proofErr w:type="spellStart"/>
+      <w:r>
+        <w:t>posuere</w:t>
+      </w:r>
+      <w:proofErr w:type="spellEnd"/>
+      <w:r>
+        <w:t xml:space="preserve"> </w:t>
+      </w:r>
+      <w:proofErr w:type="spellStart"/>
+      <w:proofErr w:type="gramStart"/>
+      <w:r>
+        <w:t>purus</w:t>
+      </w:r>
+      <w:proofErr w:type="spellEnd"/>
+      <w:proofErr w:type="gramEnd"/>
+      <w:r>
+        <w:t xml:space="preserve"> id, </w:t>
+      </w:r>
+      <w:proofErr w:type="spellStart"/>
+      <w:r>
+        <w:t>mollis</w:t>
+      </w:r>
+      <w:proofErr w:type="spellEnd"/>
+      <w:r>
+        <w:t xml:space="preserve"> ligula. </w:t>
+      </w:r>
+      <w:proofErr w:type="spellStart"/>
+      <w:r>
+        <w:t>Nulla</w:t>
+      </w:r>
+      <w:proofErr w:type="spellEnd"/>
+      <w:r>
+        <w:t xml:space="preserve"> </w:t>
+      </w:r>
+      <w:proofErr w:type="spellStart"/>
+      <w:r>
+        <w:t>suscipit</w:t>
+      </w:r>
+      <w:proofErr w:type="spellEnd"/>
+      <w:r>
+        <w:t xml:space="preserve"> </w:t>
+      </w:r>
+      <w:proofErr w:type="spellStart"/>
+      <w:r>
+        <w:t>neque</w:t>
+      </w:r>
+      <w:proofErr w:type="spellEnd"/>
+      <w:r>
+        <w:t xml:space="preserve"> </w:t>
+      </w:r>
+      <w:proofErr w:type="spellStart"/>
+      <w:r>
+        <w:t>nunc</w:t>
+      </w:r>
+      <w:proofErr w:type="spellEnd"/>
+      <w:r>
+        <w:t xml:space="preserve">, </w:t>
+      </w:r>
+      <w:proofErr w:type="gramStart"/>
+      <w:r>
+        <w:t>et</w:t>
+      </w:r>
+      <w:proofErr w:type="gramEnd"/>
+      <w:r>
+        <w:t xml:space="preserve"> </w:t>
+      </w:r>
+      <w:proofErr w:type="spellStart"/>
+      <w:r>
+        <w:t>maximus</w:t>
+      </w:r>
+      <w:proofErr w:type="spellEnd"/>
+      <w:r>
+        <w:t xml:space="preserve"> </w:t>
+      </w:r>
+      <w:proofErr w:type="spellStart"/>
+      <w:r>
+        <w:t>erat</w:t>
+      </w:r>
+      <w:proofErr w:type="spellEnd"/>
+      <w:r>
+        <w:t xml:space="preserve"> </w:t>
+      </w:r>
+      <w:proofErr w:type="spellStart"/>
+      <w:r>
+        <w:t>molestie</w:t>
+      </w:r>
+      <w:proofErr w:type="spellEnd"/>
+      <w:r>
+        <w:t xml:space="preserve"> id. </w:t>
+      </w:r>
+      <w:proofErr w:type="spellStart"/>
+      <w:r>
+        <w:t>Fusce</w:t>
+      </w:r>
+      <w:proofErr w:type="spellEnd"/>
+      <w:r>
+        <w:t xml:space="preserve"> non </w:t>
+      </w:r>
+      <w:proofErr w:type="spellStart"/>
+      <w:r>
+        <w:t>fringilla</w:t>
+      </w:r>
+      <w:proofErr w:type="spellEnd"/>
+      <w:r>
+        <w:t xml:space="preserve"> diam. </w:t>
+      </w:r>
+      <w:proofErr w:type="spellStart"/>
+      <w:r>
+        <w:t>Quisque</w:t>
+      </w:r>
+      <w:proofErr w:type="spellEnd"/>
+      <w:r>
+        <w:t xml:space="preserve"> </w:t>
+      </w:r>
+      <w:proofErr w:type="spellStart"/>
+      <w:r>
+        <w:t>vestibulum</w:t>
+      </w:r>
+      <w:proofErr w:type="spellEnd"/>
+      <w:r>
+        <w:t xml:space="preserve"> in </w:t>
+      </w:r>
+      <w:proofErr w:type="spellStart"/>
+      <w:proofErr w:type="gramStart"/>
+      <w:r>
+        <w:t>massa</w:t>
+      </w:r>
+      <w:proofErr w:type="spellEnd"/>
+      <w:proofErr w:type="gramEnd"/>
+      <w:r>
+        <w:t xml:space="preserve"> non tempus.</w:t>
+      </w:r>
+    </w:p>
+  </w:footnote>
+</w:footnotes>
 </file>
 
 <file path=word/numbering.xml><?xml version="1.0" encoding="utf-8"?>
@@ -782,7 +1127,6 @@
   <w:style w:type="character" w:default="1" w:styleId="DefaultParagraphFont">
     <w:name w:val="Default Paragraph Font"/>
     <w:uiPriority w:val="1"/>
-    <w:semiHidden/>
     <w:unhideWhenUsed/>
   </w:style>
   <w:style w:type="table" w:default="1" w:styleId="TableNormal">
@@ -910,6 +1254,15 @@
     <w:uiPriority w:val="9"/>
     <w:unhideWhenUsed/>
     <w:qFormat/>
+    <w:rsid w:val="003157FF"/>
+    <w:pPr>
+      <w:spacing w:line="240" w:lineRule="auto"/>
+      <w:ind w:firstLine="0"/>
+    </w:pPr>
+    <w:rPr>
+      <w:sz w:val="20"/>
+      <w:szCs w:val="20"/>
+    </w:rPr>
   </w:style>
   <w:style w:type="paragraph" w:customStyle="1" w:styleId="DefinitionTerm">
     <w:name w:val="Definition Term"/>
@@ -1253,6 +1606,14 @@
     <w:rPr>
       <w:rFonts w:ascii="Consolas" w:hAnsi="Consolas"/>
       <w:sz w:val="22"/>
+    </w:rPr>
+  </w:style>
+  <w:style w:type="character" w:styleId="FootnoteReference">
+    <w:name w:val="footnote reference"/>
+    <w:basedOn w:val="DefaultParagraphFont"/>
+    <w:rsid w:val="003157FF"/>
+    <w:rPr>
+      <w:vertAlign w:val="superscript"/>
     </w:rPr>
   </w:style>
 </w:styles>
@@ -1397,7 +1758,6 @@
   <w:style w:type="character" w:default="1" w:styleId="DefaultParagraphFont">
     <w:name w:val="Default Paragraph Font"/>
     <w:uiPriority w:val="1"/>
-    <w:semiHidden/>
     <w:unhideWhenUsed/>
   </w:style>
   <w:style w:type="table" w:default="1" w:styleId="TableNormal">
@@ -1525,6 +1885,15 @@
     <w:uiPriority w:val="9"/>
     <w:unhideWhenUsed/>
     <w:qFormat/>
+    <w:rsid w:val="003157FF"/>
+    <w:pPr>
+      <w:spacing w:line="240" w:lineRule="auto"/>
+      <w:ind w:firstLine="0"/>
+    </w:pPr>
+    <w:rPr>
+      <w:sz w:val="20"/>
+      <w:szCs w:val="20"/>
+    </w:rPr>
   </w:style>
   <w:style w:type="paragraph" w:customStyle="1" w:styleId="DefinitionTerm">
     <w:name w:val="Definition Term"/>
@@ -1868,6 +2237,14 @@
     <w:rPr>
       <w:rFonts w:ascii="Consolas" w:hAnsi="Consolas"/>
       <w:sz w:val="22"/>
+    </w:rPr>
+  </w:style>
+  <w:style w:type="character" w:styleId="FootnoteReference">
+    <w:name w:val="footnote reference"/>
+    <w:basedOn w:val="DefaultParagraphFont"/>
+    <w:rsid w:val="003157FF"/>
+    <w:rPr>
+      <w:vertAlign w:val="superscript"/>
     </w:rPr>
   </w:style>
 </w:styles>
@@ -2196,7 +2573,7 @@
 </file>
 
 <file path=customXml/itemProps1.xml><?xml version="1.0" encoding="utf-8"?>
-<ds:datastoreItem xmlns:ds="http://schemas.openxmlformats.org/officeDocument/2006/customXml" ds:itemID="{857B99AE-04CB-704C-B901-439F5081E81A}">
+<ds:datastoreItem xmlns:ds="http://schemas.openxmlformats.org/officeDocument/2006/customXml" ds:itemID="{A6421BC1-76FA-174B-8A25-839BFA938468}">
   <ds:schemaRefs>
     <ds:schemaRef ds:uri="http://schemas.openxmlformats.org/officeDocument/2006/bibliography"/>
   </ds:schemaRefs>

</xml_diff>